<commit_message>
Se arregla cronograma con clase del sabado
</commit_message>
<xml_diff>
--- a/Perez, Nicolas Ignacio-JUE-NOC.docx
+++ b/Perez, Nicolas Ignacio-JUE-NOC.docx
@@ -368,11 +368,19 @@
                 <w:rFonts w:ascii="Amasis MT Pro Medium" w:hAnsi="Amasis MT Pro Medium"/>
               </w:rPr>
             </w:pPr>
-            <w:r>
-              <w:rPr>
-                <w:rFonts w:ascii="Amasis MT Pro Medium" w:hAnsi="Amasis MT Pro Medium"/>
-              </w:rPr>
-              <w:t>Cant. se semanas</w:t>
+            <w:proofErr w:type="spellStart"/>
+            <w:r>
+              <w:rPr>
+                <w:rFonts w:ascii="Amasis MT Pro Medium" w:hAnsi="Amasis MT Pro Medium"/>
+              </w:rPr>
+              <w:t>Cant</w:t>
+            </w:r>
+            <w:proofErr w:type="spellEnd"/>
+            <w:r>
+              <w:rPr>
+                <w:rFonts w:ascii="Amasis MT Pro Medium" w:hAnsi="Amasis MT Pro Medium"/>
+              </w:rPr>
+              <w:t>. se semanas</w:t>
             </w:r>
           </w:p>
         </w:tc>
@@ -391,11 +399,19 @@
                 <w:rFonts w:ascii="Amasis MT Pro Medium" w:hAnsi="Amasis MT Pro Medium"/>
               </w:rPr>
             </w:pPr>
-            <w:r>
-              <w:rPr>
-                <w:rFonts w:ascii="Amasis MT Pro Medium" w:hAnsi="Amasis MT Pro Medium"/>
-              </w:rPr>
-              <w:t>N° de clase</w:t>
+            <w:proofErr w:type="spellStart"/>
+            <w:r>
+              <w:rPr>
+                <w:rFonts w:ascii="Amasis MT Pro Medium" w:hAnsi="Amasis MT Pro Medium"/>
+              </w:rPr>
+              <w:t>N°</w:t>
+            </w:r>
+            <w:proofErr w:type="spellEnd"/>
+            <w:r>
+              <w:rPr>
+                <w:rFonts w:ascii="Amasis MT Pro Medium" w:hAnsi="Amasis MT Pro Medium"/>
+              </w:rPr>
+              <w:t xml:space="preserve"> de clase</w:t>
             </w:r>
           </w:p>
         </w:tc>
@@ -1207,15 +1223,27 @@
               </w:rPr>
               <w:t xml:space="preserve">Estructuras de bifurcación en C. Estructuras de repetición en C. </w:t>
             </w:r>
-            <w:r>
-              <w:rPr>
-                <w:rFonts w:ascii="Amasis MT Pro Light" w:hAnsi="Amasis MT Pro Light"/>
-                <w:b/>
-                <w:bCs/>
-                <w:sz w:val="20"/>
-                <w:szCs w:val="20"/>
-              </w:rPr>
-              <w:t xml:space="preserve">Debuggeo. Tiempo de </w:t>
+            <w:proofErr w:type="spellStart"/>
+            <w:r>
+              <w:rPr>
+                <w:rFonts w:ascii="Amasis MT Pro Light" w:hAnsi="Amasis MT Pro Light"/>
+                <w:b/>
+                <w:bCs/>
+                <w:sz w:val="20"/>
+                <w:szCs w:val="20"/>
+              </w:rPr>
+              <w:t>Debuggeo</w:t>
+            </w:r>
+            <w:proofErr w:type="spellEnd"/>
+            <w:r>
+              <w:rPr>
+                <w:rFonts w:ascii="Amasis MT Pro Light" w:hAnsi="Amasis MT Pro Light"/>
+                <w:b/>
+                <w:bCs/>
+                <w:sz w:val="20"/>
+                <w:szCs w:val="20"/>
+              </w:rPr>
+              <w:t xml:space="preserve">. Tiempo de </w:t>
             </w:r>
             <w:r>
               <w:rPr>
@@ -1507,17 +1535,83 @@
                 <w:sz w:val="20"/>
                 <w:szCs w:val="20"/>
               </w:rPr>
-              <w:t xml:space="preserve">Operaciones complejas con arreglos uni y pluri dimensionales. </w:t>
-            </w:r>
-            <w:r>
-              <w:rPr>
-                <w:rFonts w:ascii="Amasis MT Pro Light" w:hAnsi="Amasis MT Pro Light"/>
-                <w:b/>
-                <w:bCs/>
-                <w:sz w:val="20"/>
-                <w:szCs w:val="20"/>
-              </w:rPr>
-              <w:t>Observaciones sobre funciones con arrays “Parametro y referencia”</w:t>
+              <w:t xml:space="preserve">Operaciones complejas con arreglos </w:t>
+            </w:r>
+            <w:proofErr w:type="spellStart"/>
+            <w:r>
+              <w:rPr>
+                <w:rFonts w:ascii="Amasis MT Pro Light" w:hAnsi="Amasis MT Pro Light"/>
+                <w:b/>
+                <w:bCs/>
+                <w:sz w:val="20"/>
+                <w:szCs w:val="20"/>
+              </w:rPr>
+              <w:t>uni</w:t>
+            </w:r>
+            <w:proofErr w:type="spellEnd"/>
+            <w:r>
+              <w:rPr>
+                <w:rFonts w:ascii="Amasis MT Pro Light" w:hAnsi="Amasis MT Pro Light"/>
+                <w:b/>
+                <w:bCs/>
+                <w:sz w:val="20"/>
+                <w:szCs w:val="20"/>
+              </w:rPr>
+              <w:t xml:space="preserve"> y pluri dimensionales. </w:t>
+            </w:r>
+            <w:r>
+              <w:rPr>
+                <w:rFonts w:ascii="Amasis MT Pro Light" w:hAnsi="Amasis MT Pro Light"/>
+                <w:b/>
+                <w:bCs/>
+                <w:sz w:val="20"/>
+                <w:szCs w:val="20"/>
+              </w:rPr>
+              <w:t xml:space="preserve">Observaciones sobre funciones con </w:t>
+            </w:r>
+            <w:proofErr w:type="spellStart"/>
+            <w:r>
+              <w:rPr>
+                <w:rFonts w:ascii="Amasis MT Pro Light" w:hAnsi="Amasis MT Pro Light"/>
+                <w:b/>
+                <w:bCs/>
+                <w:sz w:val="20"/>
+                <w:szCs w:val="20"/>
+              </w:rPr>
+              <w:t>arrays</w:t>
+            </w:r>
+            <w:proofErr w:type="spellEnd"/>
+            <w:r>
+              <w:rPr>
+                <w:rFonts w:ascii="Amasis MT Pro Light" w:hAnsi="Amasis MT Pro Light"/>
+                <w:b/>
+                <w:bCs/>
+                <w:sz w:val="20"/>
+                <w:szCs w:val="20"/>
+              </w:rPr>
+              <w:t xml:space="preserve"> “</w:t>
+            </w:r>
+            <w:proofErr w:type="spellStart"/>
+            <w:r>
+              <w:rPr>
+                <w:rFonts w:ascii="Amasis MT Pro Light" w:hAnsi="Amasis MT Pro Light"/>
+                <w:b/>
+                <w:bCs/>
+                <w:sz w:val="20"/>
+                <w:szCs w:val="20"/>
+              </w:rPr>
+              <w:t>Parametro</w:t>
+            </w:r>
+            <w:proofErr w:type="spellEnd"/>
+            <w:r>
+              <w:rPr>
+                <w:rFonts w:ascii="Amasis MT Pro Light" w:hAnsi="Amasis MT Pro Light"/>
+                <w:b/>
+                <w:bCs/>
+                <w:sz w:val="20"/>
+                <w:szCs w:val="20"/>
+              </w:rPr>
+              <w:t xml:space="preserve"> y referencia”</w:t>
             </w:r>
           </w:p>
         </w:tc>
@@ -1651,7 +1745,29 @@
                 <w:sz w:val="20"/>
                 <w:szCs w:val="20"/>
               </w:rPr>
-              <w:t xml:space="preserve">Definición de Estructruas y Estructuras anidadas. </w:t>
+              <w:t xml:space="preserve">Definición de </w:t>
+            </w:r>
+            <w:proofErr w:type="spellStart"/>
+            <w:r>
+              <w:rPr>
+                <w:rFonts w:ascii="Amasis MT Pro Light" w:hAnsi="Amasis MT Pro Light"/>
+                <w:b/>
+                <w:bCs/>
+                <w:sz w:val="20"/>
+                <w:szCs w:val="20"/>
+              </w:rPr>
+              <w:t>Estructruas</w:t>
+            </w:r>
+            <w:proofErr w:type="spellEnd"/>
+            <w:r>
+              <w:rPr>
+                <w:rFonts w:ascii="Amasis MT Pro Light" w:hAnsi="Amasis MT Pro Light"/>
+                <w:b/>
+                <w:bCs/>
+                <w:sz w:val="20"/>
+                <w:szCs w:val="20"/>
+              </w:rPr>
+              <w:t xml:space="preserve"> y Estructuras anidadas. </w:t>
             </w:r>
           </w:p>
         </w:tc>
@@ -1785,7 +1901,51 @@
                 <w:sz w:val="20"/>
                 <w:szCs w:val="20"/>
               </w:rPr>
-              <w:t xml:space="preserve">Operaciones con estructuras anidadas y arrays de struct. </w:t>
+              <w:t xml:space="preserve">Operaciones con estructuras anidadas y </w:t>
+            </w:r>
+            <w:proofErr w:type="spellStart"/>
+            <w:r>
+              <w:rPr>
+                <w:rFonts w:ascii="Amasis MT Pro Light" w:hAnsi="Amasis MT Pro Light"/>
+                <w:b/>
+                <w:bCs/>
+                <w:sz w:val="20"/>
+                <w:szCs w:val="20"/>
+              </w:rPr>
+              <w:t>arrays</w:t>
+            </w:r>
+            <w:proofErr w:type="spellEnd"/>
+            <w:r>
+              <w:rPr>
+                <w:rFonts w:ascii="Amasis MT Pro Light" w:hAnsi="Amasis MT Pro Light"/>
+                <w:b/>
+                <w:bCs/>
+                <w:sz w:val="20"/>
+                <w:szCs w:val="20"/>
+              </w:rPr>
+              <w:t xml:space="preserve"> de </w:t>
+            </w:r>
+            <w:proofErr w:type="spellStart"/>
+            <w:r>
+              <w:rPr>
+                <w:rFonts w:ascii="Amasis MT Pro Light" w:hAnsi="Amasis MT Pro Light"/>
+                <w:b/>
+                <w:bCs/>
+                <w:sz w:val="20"/>
+                <w:szCs w:val="20"/>
+              </w:rPr>
+              <w:t>struct</w:t>
+            </w:r>
+            <w:proofErr w:type="spellEnd"/>
+            <w:r>
+              <w:rPr>
+                <w:rFonts w:ascii="Amasis MT Pro Light" w:hAnsi="Amasis MT Pro Light"/>
+                <w:b/>
+                <w:bCs/>
+                <w:sz w:val="20"/>
+                <w:szCs w:val="20"/>
+              </w:rPr>
+              <w:t xml:space="preserve">. </w:t>
             </w:r>
           </w:p>
         </w:tc>
@@ -2212,7 +2372,51 @@
                 <w:sz w:val="20"/>
                 <w:szCs w:val="20"/>
               </w:rPr>
-              <w:t>Punteros a estructuras. Creación de typedef. Creación de bibliotecas  .h y .c  con typedef.</w:t>
+              <w:t xml:space="preserve">Punteros a estructuras. Creación de </w:t>
+            </w:r>
+            <w:proofErr w:type="spellStart"/>
+            <w:r>
+              <w:rPr>
+                <w:rFonts w:ascii="Amasis MT Pro Light" w:hAnsi="Amasis MT Pro Light"/>
+                <w:b/>
+                <w:bCs/>
+                <w:sz w:val="20"/>
+                <w:szCs w:val="20"/>
+              </w:rPr>
+              <w:t>typedef</w:t>
+            </w:r>
+            <w:proofErr w:type="spellEnd"/>
+            <w:r>
+              <w:rPr>
+                <w:rFonts w:ascii="Amasis MT Pro Light" w:hAnsi="Amasis MT Pro Light"/>
+                <w:b/>
+                <w:bCs/>
+                <w:sz w:val="20"/>
+                <w:szCs w:val="20"/>
+              </w:rPr>
+              <w:t xml:space="preserve">. Creación de bibliotecas  .h y .c  con </w:t>
+            </w:r>
+            <w:proofErr w:type="spellStart"/>
+            <w:r>
+              <w:rPr>
+                <w:rFonts w:ascii="Amasis MT Pro Light" w:hAnsi="Amasis MT Pro Light"/>
+                <w:b/>
+                <w:bCs/>
+                <w:sz w:val="20"/>
+                <w:szCs w:val="20"/>
+              </w:rPr>
+              <w:t>typedef</w:t>
+            </w:r>
+            <w:proofErr w:type="spellEnd"/>
+            <w:r>
+              <w:rPr>
+                <w:rFonts w:ascii="Amasis MT Pro Light" w:hAnsi="Amasis MT Pro Light"/>
+                <w:b/>
+                <w:bCs/>
+                <w:sz w:val="20"/>
+                <w:szCs w:val="20"/>
+              </w:rPr>
+              <w:t>.</w:t>
             </w:r>
           </w:p>
         </w:tc>
@@ -2348,7 +2552,73 @@
                 <w:sz w:val="20"/>
                 <w:szCs w:val="20"/>
               </w:rPr>
-              <w:t xml:space="preserve">Persistencia de la información. Persistencia de arrays de struct en archivos .txt </w:t>
+              <w:t xml:space="preserve">Persistencia de la información. Persistencia de </w:t>
+            </w:r>
+            <w:proofErr w:type="spellStart"/>
+            <w:r>
+              <w:rPr>
+                <w:rFonts w:ascii="Amasis MT Pro Light" w:hAnsi="Amasis MT Pro Light"/>
+                <w:b/>
+                <w:bCs/>
+                <w:sz w:val="20"/>
+                <w:szCs w:val="20"/>
+              </w:rPr>
+              <w:t>arrays</w:t>
+            </w:r>
+            <w:proofErr w:type="spellEnd"/>
+            <w:r>
+              <w:rPr>
+                <w:rFonts w:ascii="Amasis MT Pro Light" w:hAnsi="Amasis MT Pro Light"/>
+                <w:b/>
+                <w:bCs/>
+                <w:sz w:val="20"/>
+                <w:szCs w:val="20"/>
+              </w:rPr>
+              <w:t xml:space="preserve"> de </w:t>
+            </w:r>
+            <w:proofErr w:type="spellStart"/>
+            <w:r>
+              <w:rPr>
+                <w:rFonts w:ascii="Amasis MT Pro Light" w:hAnsi="Amasis MT Pro Light"/>
+                <w:b/>
+                <w:bCs/>
+                <w:sz w:val="20"/>
+                <w:szCs w:val="20"/>
+              </w:rPr>
+              <w:t>struct</w:t>
+            </w:r>
+            <w:proofErr w:type="spellEnd"/>
+            <w:r>
+              <w:rPr>
+                <w:rFonts w:ascii="Amasis MT Pro Light" w:hAnsi="Amasis MT Pro Light"/>
+                <w:b/>
+                <w:bCs/>
+                <w:sz w:val="20"/>
+                <w:szCs w:val="20"/>
+              </w:rPr>
+              <w:t xml:space="preserve"> en archivos .</w:t>
+            </w:r>
+            <w:proofErr w:type="spellStart"/>
+            <w:r>
+              <w:rPr>
+                <w:rFonts w:ascii="Amasis MT Pro Light" w:hAnsi="Amasis MT Pro Light"/>
+                <w:b/>
+                <w:bCs/>
+                <w:sz w:val="20"/>
+                <w:szCs w:val="20"/>
+              </w:rPr>
+              <w:t>txt</w:t>
+            </w:r>
+            <w:proofErr w:type="spellEnd"/>
+            <w:r>
+              <w:rPr>
+                <w:rFonts w:ascii="Amasis MT Pro Light" w:hAnsi="Amasis MT Pro Light"/>
+                <w:b/>
+                <w:bCs/>
+                <w:sz w:val="20"/>
+                <w:szCs w:val="20"/>
+              </w:rPr>
+              <w:t xml:space="preserve"> </w:t>
             </w:r>
             <w:r>
               <w:rPr>
@@ -2492,7 +2762,29 @@
                 <w:sz w:val="20"/>
                 <w:szCs w:val="20"/>
               </w:rPr>
-              <w:t>Listas dinámicas y estáticas. Nodos int. Primitivas. Comparativa de eficiencia entre primitivas básicas.</w:t>
+              <w:t xml:space="preserve">Listas dinámicas y estáticas. Nodos </w:t>
+            </w:r>
+            <w:proofErr w:type="spellStart"/>
+            <w:r>
+              <w:rPr>
+                <w:rFonts w:ascii="Amasis MT Pro Light" w:hAnsi="Amasis MT Pro Light"/>
+                <w:b/>
+                <w:bCs/>
+                <w:sz w:val="20"/>
+                <w:szCs w:val="20"/>
+              </w:rPr>
+              <w:t>int</w:t>
+            </w:r>
+            <w:proofErr w:type="spellEnd"/>
+            <w:r>
+              <w:rPr>
+                <w:rFonts w:ascii="Amasis MT Pro Light" w:hAnsi="Amasis MT Pro Light"/>
+                <w:b/>
+                <w:bCs/>
+                <w:sz w:val="20"/>
+                <w:szCs w:val="20"/>
+              </w:rPr>
+              <w:t>. Primitivas. Comparativa de eficiencia entre primitivas básicas.</w:t>
             </w:r>
           </w:p>
         </w:tc>
@@ -2558,19 +2850,30 @@
                 <w:bCs/>
                 <w:sz w:val="20"/>
                 <w:szCs w:val="20"/>
-                <w:highlight w:val="yellow"/>
-              </w:rPr>
-            </w:pPr>
-            <w:r>
-              <w:rPr>
-                <w:rFonts w:ascii="Amasis MT Pro Light" w:hAnsi="Amasis MT Pro Light"/>
-                <w:b/>
-                <w:bCs/>
-                <w:sz w:val="20"/>
-                <w:szCs w:val="20"/>
-                <w:highlight w:val="yellow"/>
-              </w:rPr>
-              <w:t>12</w:t>
+                <w:highlight w:val="green"/>
+              </w:rPr>
+            </w:pPr>
+            <w:r>
+              <w:rPr>
+                <w:rFonts w:ascii="Amasis MT Pro Light" w:hAnsi="Amasis MT Pro Light"/>
+                <w:b/>
+                <w:bCs/>
+                <w:sz w:val="20"/>
+                <w:szCs w:val="20"/>
+                <w:highlight w:val="green"/>
+              </w:rPr>
+              <w:t>VIRTUAL</w:t>
+            </w:r>
+            <w:r>
+              <w:rPr>
+                <w:rFonts w:ascii="Amasis MT Pro Light" w:hAnsi="Amasis MT Pro Light"/>
+                <w:b/>
+                <w:bCs/>
+                <w:sz w:val="20"/>
+                <w:szCs w:val="20"/>
+                <w:highlight w:val="green"/>
+              </w:rPr>
+              <w:t xml:space="preserve"> </w:t>
             </w:r>
           </w:p>
         </w:tc>
@@ -2589,30 +2892,19 @@
                 <w:bCs/>
                 <w:sz w:val="20"/>
                 <w:szCs w:val="20"/>
-                <w:highlight w:val="yellow"/>
-              </w:rPr>
-            </w:pPr>
-            <w:r>
-              <w:rPr>
-                <w:rFonts w:ascii="Amasis MT Pro Light" w:hAnsi="Amasis MT Pro Light"/>
-                <w:b/>
-                <w:bCs/>
-                <w:sz w:val="20"/>
-                <w:szCs w:val="20"/>
-                <w:highlight w:val="yellow"/>
-              </w:rPr>
-              <w:t>4</w:t>
-            </w:r>
-            <w:r>
-              <w:rPr>
-                <w:rFonts w:ascii="Amasis MT Pro Light" w:hAnsi="Amasis MT Pro Light"/>
-                <w:b/>
-                <w:bCs/>
-                <w:sz w:val="20"/>
-                <w:szCs w:val="20"/>
-                <w:highlight w:val="yellow"/>
-              </w:rPr>
-              <w:t>/10</w:t>
+                <w:highlight w:val="green"/>
+              </w:rPr>
+            </w:pPr>
+            <w:r>
+              <w:rPr>
+                <w:rFonts w:ascii="Amasis MT Pro Light" w:hAnsi="Amasis MT Pro Light"/>
+                <w:b/>
+                <w:bCs/>
+                <w:sz w:val="20"/>
+                <w:szCs w:val="20"/>
+                <w:highlight w:val="green"/>
+              </w:rPr>
+              <w:t>15-11</w:t>
             </w:r>
           </w:p>
         </w:tc>
@@ -2631,17 +2923,17 @@
                 <w:bCs/>
                 <w:sz w:val="20"/>
                 <w:szCs w:val="20"/>
-                <w:highlight w:val="yellow"/>
-              </w:rPr>
-            </w:pPr>
-            <w:r>
-              <w:rPr>
-                <w:rFonts w:ascii="Amasis MT Pro Light" w:hAnsi="Amasis MT Pro Light"/>
-                <w:b/>
-                <w:bCs/>
-                <w:sz w:val="20"/>
-                <w:szCs w:val="20"/>
-                <w:highlight w:val="yellow"/>
+                <w:highlight w:val="green"/>
+              </w:rPr>
+            </w:pPr>
+            <w:r>
+              <w:rPr>
+                <w:rFonts w:ascii="Amasis MT Pro Light" w:hAnsi="Amasis MT Pro Light"/>
+                <w:b/>
+                <w:bCs/>
+                <w:sz w:val="20"/>
+                <w:szCs w:val="20"/>
+                <w:highlight w:val="green"/>
               </w:rPr>
               <w:t>Consultas – Clase remota – sábado</w:t>
             </w:r>
@@ -2652,18 +2944,40 @@
                 <w:bCs/>
                 <w:sz w:val="20"/>
                 <w:szCs w:val="20"/>
-                <w:highlight w:val="yellow"/>
-              </w:rPr>
-              <w:t xml:space="preserve"> – Consultas 1er Parcial</w:t>
-            </w:r>
-            <w:r>
-              <w:rPr>
-                <w:rFonts w:ascii="Amasis MT Pro Light" w:hAnsi="Amasis MT Pro Light"/>
-                <w:b/>
-                <w:bCs/>
-                <w:sz w:val="20"/>
-                <w:szCs w:val="20"/>
-                <w:highlight w:val="yellow"/>
+                <w:highlight w:val="green"/>
+              </w:rPr>
+              <w:t xml:space="preserve"> – Consultas </w:t>
+            </w:r>
+            <w:r>
+              <w:rPr>
+                <w:rFonts w:ascii="Amasis MT Pro Light" w:hAnsi="Amasis MT Pro Light"/>
+                <w:b/>
+                <w:bCs/>
+                <w:sz w:val="20"/>
+                <w:szCs w:val="20"/>
+                <w:highlight w:val="green"/>
+              </w:rPr>
+              <w:t>2do</w:t>
+            </w:r>
+            <w:r>
+              <w:rPr>
+                <w:rFonts w:ascii="Amasis MT Pro Light" w:hAnsi="Amasis MT Pro Light"/>
+                <w:b/>
+                <w:bCs/>
+                <w:sz w:val="20"/>
+                <w:szCs w:val="20"/>
+                <w:highlight w:val="green"/>
+              </w:rPr>
+              <w:t xml:space="preserve"> Parcial</w:t>
+            </w:r>
+            <w:r>
+              <w:rPr>
+                <w:rFonts w:ascii="Amasis MT Pro Light" w:hAnsi="Amasis MT Pro Light"/>
+                <w:b/>
+                <w:bCs/>
+                <w:sz w:val="20"/>
+                <w:szCs w:val="20"/>
+                <w:highlight w:val="green"/>
               </w:rPr>
               <w:t xml:space="preserve"> </w:t>
             </w:r>
@@ -2674,7 +2988,7 @@
                 <w:bCs/>
                 <w:sz w:val="20"/>
                 <w:szCs w:val="20"/>
-                <w:highlight w:val="yellow"/>
+                <w:highlight w:val="green"/>
               </w:rPr>
               <w:t xml:space="preserve"> </w:t>
             </w:r>
@@ -2690,7 +3004,7 @@
               <w:rPr>
                 <w:sz w:val="20"/>
                 <w:szCs w:val="20"/>
-                <w:highlight w:val="yellow"/>
+                <w:highlight w:val="green"/>
               </w:rPr>
             </w:pPr>
             <w:r>
@@ -2700,7 +3014,7 @@
                 <w:bCs/>
                 <w:sz w:val="20"/>
                 <w:szCs w:val="20"/>
-                <w:highlight w:val="yellow"/>
+                <w:highlight w:val="green"/>
               </w:rPr>
               <w:t>Perez, N.</w:t>
             </w:r>
@@ -2822,7 +3136,51 @@
                 <w:sz w:val="20"/>
                 <w:szCs w:val="20"/>
               </w:rPr>
-              <w:t>Listas genéricas, del tipo *void. Introducción a funciones del tipo Callbacks para listas genéricas.</w:t>
+              <w:t>Listas genéricas, del tipo *</w:t>
+            </w:r>
+            <w:proofErr w:type="spellStart"/>
+            <w:r>
+              <w:rPr>
+                <w:rFonts w:ascii="Amasis MT Pro Light" w:hAnsi="Amasis MT Pro Light"/>
+                <w:b/>
+                <w:bCs/>
+                <w:sz w:val="20"/>
+                <w:szCs w:val="20"/>
+              </w:rPr>
+              <w:t>void</w:t>
+            </w:r>
+            <w:proofErr w:type="spellEnd"/>
+            <w:r>
+              <w:rPr>
+                <w:rFonts w:ascii="Amasis MT Pro Light" w:hAnsi="Amasis MT Pro Light"/>
+                <w:b/>
+                <w:bCs/>
+                <w:sz w:val="20"/>
+                <w:szCs w:val="20"/>
+              </w:rPr>
+              <w:t xml:space="preserve">. Introducción a funciones del tipo </w:t>
+            </w:r>
+            <w:proofErr w:type="spellStart"/>
+            <w:r>
+              <w:rPr>
+                <w:rFonts w:ascii="Amasis MT Pro Light" w:hAnsi="Amasis MT Pro Light"/>
+                <w:b/>
+                <w:bCs/>
+                <w:sz w:val="20"/>
+                <w:szCs w:val="20"/>
+              </w:rPr>
+              <w:t>Callbacks</w:t>
+            </w:r>
+            <w:proofErr w:type="spellEnd"/>
+            <w:r>
+              <w:rPr>
+                <w:rFonts w:ascii="Amasis MT Pro Light" w:hAnsi="Amasis MT Pro Light"/>
+                <w:b/>
+                <w:bCs/>
+                <w:sz w:val="20"/>
+                <w:szCs w:val="20"/>
+              </w:rPr>
+              <w:t xml:space="preserve"> para listas genéricas.</w:t>
             </w:r>
           </w:p>
         </w:tc>
@@ -2976,7 +3334,51 @@
                 <w:sz w:val="20"/>
                 <w:szCs w:val="20"/>
               </w:rPr>
-              <w:t>Pilas y Colas de Nodos int. Generalización ¨void. Otras estructuras de datos circulares o doblemente enlazadas.</w:t>
+              <w:t xml:space="preserve">Pilas y Colas de Nodos </w:t>
+            </w:r>
+            <w:proofErr w:type="spellStart"/>
+            <w:r>
+              <w:rPr>
+                <w:rFonts w:ascii="Amasis MT Pro Light" w:hAnsi="Amasis MT Pro Light"/>
+                <w:b/>
+                <w:bCs/>
+                <w:sz w:val="20"/>
+                <w:szCs w:val="20"/>
+              </w:rPr>
+              <w:t>int</w:t>
+            </w:r>
+            <w:proofErr w:type="spellEnd"/>
+            <w:r>
+              <w:rPr>
+                <w:rFonts w:ascii="Amasis MT Pro Light" w:hAnsi="Amasis MT Pro Light"/>
+                <w:b/>
+                <w:bCs/>
+                <w:sz w:val="20"/>
+                <w:szCs w:val="20"/>
+              </w:rPr>
+              <w:t>. Generalización ¨</w:t>
+            </w:r>
+            <w:proofErr w:type="spellStart"/>
+            <w:r>
+              <w:rPr>
+                <w:rFonts w:ascii="Amasis MT Pro Light" w:hAnsi="Amasis MT Pro Light"/>
+                <w:b/>
+                <w:bCs/>
+                <w:sz w:val="20"/>
+                <w:szCs w:val="20"/>
+              </w:rPr>
+              <w:t>void</w:t>
+            </w:r>
+            <w:proofErr w:type="spellEnd"/>
+            <w:r>
+              <w:rPr>
+                <w:rFonts w:ascii="Amasis MT Pro Light" w:hAnsi="Amasis MT Pro Light"/>
+                <w:b/>
+                <w:bCs/>
+                <w:sz w:val="20"/>
+                <w:szCs w:val="20"/>
+              </w:rPr>
+              <w:t>. Otras estructuras de datos circulares o doblemente enlazadas.</w:t>
             </w:r>
           </w:p>
         </w:tc>

</xml_diff>

<commit_message>
Agregúe el material de las ultimas clases
</commit_message>
<xml_diff>
--- a/Perez, Nicolas Ignacio-JUE-NOC.docx
+++ b/Perez, Nicolas Ignacio-JUE-NOC.docx
@@ -2394,7 +2394,51 @@
                 <w:sz w:val="20"/>
                 <w:szCs w:val="20"/>
               </w:rPr>
-              <w:t xml:space="preserve">. Creación de bibliotecas  .h y .c  con </w:t>
+              <w:t xml:space="preserve">. Creación de </w:t>
+            </w:r>
+            <w:proofErr w:type="gramStart"/>
+            <w:r>
+              <w:rPr>
+                <w:rFonts w:ascii="Amasis MT Pro Light" w:hAnsi="Amasis MT Pro Light"/>
+                <w:b/>
+                <w:bCs/>
+                <w:sz w:val="20"/>
+                <w:szCs w:val="20"/>
+              </w:rPr>
+              <w:t>bibliotecas  .</w:t>
+            </w:r>
+            <w:proofErr w:type="gramEnd"/>
+            <w:r>
+              <w:rPr>
+                <w:rFonts w:ascii="Amasis MT Pro Light" w:hAnsi="Amasis MT Pro Light"/>
+                <w:b/>
+                <w:bCs/>
+                <w:sz w:val="20"/>
+                <w:szCs w:val="20"/>
+              </w:rPr>
+              <w:t>h y .</w:t>
+            </w:r>
+            <w:proofErr w:type="gramStart"/>
+            <w:r>
+              <w:rPr>
+                <w:rFonts w:ascii="Amasis MT Pro Light" w:hAnsi="Amasis MT Pro Light"/>
+                <w:b/>
+                <w:bCs/>
+                <w:sz w:val="20"/>
+                <w:szCs w:val="20"/>
+              </w:rPr>
+              <w:t>c  con</w:t>
+            </w:r>
+            <w:proofErr w:type="gramEnd"/>
+            <w:r>
+              <w:rPr>
+                <w:rFonts w:ascii="Amasis MT Pro Light" w:hAnsi="Amasis MT Pro Light"/>
+                <w:b/>
+                <w:bCs/>
+                <w:sz w:val="20"/>
+                <w:szCs w:val="20"/>
+              </w:rPr>
+              <w:t xml:space="preserve"> </w:t>
             </w:r>
             <w:proofErr w:type="spellStart"/>
             <w:r>
@@ -2860,11 +2904,60 @@
                 <w:bCs/>
                 <w:sz w:val="20"/>
                 <w:szCs w:val="20"/>
+              </w:rPr>
+              <w:t>13</w:t>
+            </w:r>
+          </w:p>
+        </w:tc>
+        <w:tc>
+          <w:tcPr>
+            <w:tcW w:w="851" w:type="dxa"/>
+            <w:vAlign w:val="center"/>
+          </w:tcPr>
+          <w:p>
+            <w:pPr>
+              <w:pStyle w:val="Encabezado"/>
+              <w:jc w:val="center"/>
+              <w:rPr>
+                <w:rFonts w:ascii="Amasis MT Pro Light" w:hAnsi="Amasis MT Pro Light"/>
+                <w:b/>
+                <w:bCs/>
+                <w:sz w:val="20"/>
+                <w:szCs w:val="20"/>
                 <w:highlight w:val="green"/>
               </w:rPr>
-              <w:t>VIRTUAL</w:t>
-            </w:r>
-            <w:r>
+            </w:pPr>
+            <w:r>
+              <w:rPr>
+                <w:rFonts w:ascii="Amasis MT Pro Light" w:hAnsi="Amasis MT Pro Light"/>
+                <w:b/>
+                <w:bCs/>
+                <w:sz w:val="20"/>
+                <w:szCs w:val="20"/>
+              </w:rPr>
+              <w:t>23</w:t>
+            </w:r>
+            <w:r>
+              <w:rPr>
+                <w:rFonts w:ascii="Amasis MT Pro Light" w:hAnsi="Amasis MT Pro Light"/>
+                <w:b/>
+                <w:bCs/>
+                <w:sz w:val="20"/>
+                <w:szCs w:val="20"/>
+              </w:rPr>
+              <w:t>/10</w:t>
+            </w:r>
+          </w:p>
+        </w:tc>
+        <w:tc>
+          <w:tcPr>
+            <w:tcW w:w="5670" w:type="dxa"/>
+            <w:vAlign w:val="center"/>
+          </w:tcPr>
+          <w:p>
+            <w:pPr>
+              <w:pStyle w:val="Encabezado"/>
+              <w:jc w:val="both"/>
               <w:rPr>
                 <w:rFonts w:ascii="Amasis MT Pro Light" w:hAnsi="Amasis MT Pro Light"/>
                 <w:b/>
@@ -2873,23 +2966,71 @@
                 <w:szCs w:val="20"/>
                 <w:highlight w:val="green"/>
               </w:rPr>
-              <w:t xml:space="preserve"> </w:t>
-            </w:r>
-          </w:p>
-        </w:tc>
-        <w:tc>
-          <w:tcPr>
-            <w:tcW w:w="851" w:type="dxa"/>
-            <w:vAlign w:val="center"/>
-          </w:tcPr>
-          <w:p>
-            <w:pPr>
-              <w:pStyle w:val="Encabezado"/>
-              <w:jc w:val="center"/>
-              <w:rPr>
-                <w:rFonts w:ascii="Amasis MT Pro Light" w:hAnsi="Amasis MT Pro Light"/>
-                <w:b/>
-                <w:bCs/>
+            </w:pPr>
+            <w:r>
+              <w:rPr>
+                <w:rFonts w:ascii="Amasis MT Pro Light" w:hAnsi="Amasis MT Pro Light"/>
+                <w:b/>
+                <w:bCs/>
+                <w:sz w:val="20"/>
+                <w:szCs w:val="20"/>
+              </w:rPr>
+              <w:t>Listas genéricas, del tipo *</w:t>
+            </w:r>
+            <w:proofErr w:type="spellStart"/>
+            <w:r>
+              <w:rPr>
+                <w:rFonts w:ascii="Amasis MT Pro Light" w:hAnsi="Amasis MT Pro Light"/>
+                <w:b/>
+                <w:bCs/>
+                <w:sz w:val="20"/>
+                <w:szCs w:val="20"/>
+              </w:rPr>
+              <w:t>void</w:t>
+            </w:r>
+            <w:proofErr w:type="spellEnd"/>
+            <w:r>
+              <w:rPr>
+                <w:rFonts w:ascii="Amasis MT Pro Light" w:hAnsi="Amasis MT Pro Light"/>
+                <w:b/>
+                <w:bCs/>
+                <w:sz w:val="20"/>
+                <w:szCs w:val="20"/>
+              </w:rPr>
+              <w:t xml:space="preserve">. Introducción a funciones del tipo </w:t>
+            </w:r>
+            <w:proofErr w:type="spellStart"/>
+            <w:r>
+              <w:rPr>
+                <w:rFonts w:ascii="Amasis MT Pro Light" w:hAnsi="Amasis MT Pro Light"/>
+                <w:b/>
+                <w:bCs/>
+                <w:sz w:val="20"/>
+                <w:szCs w:val="20"/>
+              </w:rPr>
+              <w:t>Callbacks</w:t>
+            </w:r>
+            <w:proofErr w:type="spellEnd"/>
+            <w:r>
+              <w:rPr>
+                <w:rFonts w:ascii="Amasis MT Pro Light" w:hAnsi="Amasis MT Pro Light"/>
+                <w:b/>
+                <w:bCs/>
+                <w:sz w:val="20"/>
+                <w:szCs w:val="20"/>
+              </w:rPr>
+              <w:t xml:space="preserve"> para listas genéricas.</w:t>
+            </w:r>
+          </w:p>
+        </w:tc>
+        <w:tc>
+          <w:tcPr>
+            <w:tcW w:w="1134" w:type="dxa"/>
+            <w:vAlign w:val="center"/>
+          </w:tcPr>
+          <w:p>
+            <w:pPr>
+              <w:rPr>
                 <w:sz w:val="20"/>
                 <w:szCs w:val="20"/>
                 <w:highlight w:val="green"/>
@@ -2897,124 +3038,11 @@
             </w:pPr>
             <w:r>
               <w:rPr>
-                <w:rFonts w:ascii="Amasis MT Pro Light" w:hAnsi="Amasis MT Pro Light"/>
-                <w:b/>
-                <w:bCs/>
-                <w:sz w:val="20"/>
-                <w:szCs w:val="20"/>
-                <w:highlight w:val="green"/>
-              </w:rPr>
-              <w:t>15-11</w:t>
-            </w:r>
-          </w:p>
-        </w:tc>
-        <w:tc>
-          <w:tcPr>
-            <w:tcW w:w="5670" w:type="dxa"/>
-            <w:vAlign w:val="center"/>
-          </w:tcPr>
-          <w:p>
-            <w:pPr>
-              <w:pStyle w:val="Encabezado"/>
-              <w:jc w:val="both"/>
-              <w:rPr>
-                <w:rFonts w:ascii="Amasis MT Pro Light" w:hAnsi="Amasis MT Pro Light"/>
-                <w:b/>
-                <w:bCs/>
-                <w:sz w:val="20"/>
-                <w:szCs w:val="20"/>
-                <w:highlight w:val="green"/>
-              </w:rPr>
-            </w:pPr>
-            <w:r>
-              <w:rPr>
-                <w:rFonts w:ascii="Amasis MT Pro Light" w:hAnsi="Amasis MT Pro Light"/>
-                <w:b/>
-                <w:bCs/>
-                <w:sz w:val="20"/>
-                <w:szCs w:val="20"/>
-                <w:highlight w:val="green"/>
-              </w:rPr>
-              <w:t>Consultas – Clase remota – sábado</w:t>
-            </w:r>
-            <w:r>
-              <w:rPr>
-                <w:rFonts w:ascii="Amasis MT Pro Light" w:hAnsi="Amasis MT Pro Light"/>
-                <w:b/>
-                <w:bCs/>
-                <w:sz w:val="20"/>
-                <w:szCs w:val="20"/>
-                <w:highlight w:val="green"/>
-              </w:rPr>
-              <w:t xml:space="preserve"> – Consultas </w:t>
-            </w:r>
-            <w:r>
-              <w:rPr>
-                <w:rFonts w:ascii="Amasis MT Pro Light" w:hAnsi="Amasis MT Pro Light"/>
-                <w:b/>
-                <w:bCs/>
-                <w:sz w:val="20"/>
-                <w:szCs w:val="20"/>
-                <w:highlight w:val="green"/>
-              </w:rPr>
-              <w:t>2do</w:t>
-            </w:r>
-            <w:r>
-              <w:rPr>
-                <w:rFonts w:ascii="Amasis MT Pro Light" w:hAnsi="Amasis MT Pro Light"/>
-                <w:b/>
-                <w:bCs/>
-                <w:sz w:val="20"/>
-                <w:szCs w:val="20"/>
-                <w:highlight w:val="green"/>
-              </w:rPr>
-              <w:t xml:space="preserve"> Parcial</w:t>
-            </w:r>
-            <w:r>
-              <w:rPr>
-                <w:rFonts w:ascii="Amasis MT Pro Light" w:hAnsi="Amasis MT Pro Light"/>
-                <w:b/>
-                <w:bCs/>
-                <w:sz w:val="20"/>
-                <w:szCs w:val="20"/>
-                <w:highlight w:val="green"/>
-              </w:rPr>
-              <w:t xml:space="preserve"> </w:t>
-            </w:r>
-            <w:r>
-              <w:rPr>
-                <w:rFonts w:ascii="Amasis MT Pro Light" w:hAnsi="Amasis MT Pro Light"/>
-                <w:b/>
-                <w:bCs/>
-                <w:sz w:val="20"/>
-                <w:szCs w:val="20"/>
-                <w:highlight w:val="green"/>
-              </w:rPr>
-              <w:t xml:space="preserve"> </w:t>
-            </w:r>
-          </w:p>
-        </w:tc>
-        <w:tc>
-          <w:tcPr>
-            <w:tcW w:w="1134" w:type="dxa"/>
-            <w:vAlign w:val="center"/>
-          </w:tcPr>
-          <w:p>
-            <w:pPr>
-              <w:rPr>
-                <w:sz w:val="20"/>
-                <w:szCs w:val="20"/>
-                <w:highlight w:val="green"/>
-              </w:rPr>
-            </w:pPr>
-            <w:r>
-              <w:rPr>
                 <w:rFonts w:ascii="Amasis MT Pro Light" w:eastAsia="Amasis MT Pro Light" w:hAnsi="Amasis MT Pro Light" w:cs="Amasis MT Pro Light"/>
                 <w:b/>
                 <w:bCs/>
                 <w:sz w:val="20"/>
                 <w:szCs w:val="20"/>
-                <w:highlight w:val="green"/>
               </w:rPr>
               <w:t>Perez, N.</w:t>
             </w:r>
@@ -3068,7 +3096,7 @@
                 <w:sz w:val="20"/>
                 <w:szCs w:val="20"/>
               </w:rPr>
-              <w:t>13</w:t>
+              <w:t>14</w:t>
             </w:r>
           </w:p>
         </w:tc>
@@ -3097,17 +3125,27 @@
                 <w:sz w:val="20"/>
                 <w:szCs w:val="20"/>
               </w:rPr>
-              <w:t>23</w:t>
-            </w:r>
-            <w:r>
-              <w:rPr>
-                <w:rFonts w:ascii="Amasis MT Pro Light" w:hAnsi="Amasis MT Pro Light"/>
-                <w:b/>
-                <w:bCs/>
-                <w:sz w:val="20"/>
-                <w:szCs w:val="20"/>
-              </w:rPr>
-              <w:t>/10</w:t>
+              <w:t>30</w:t>
+            </w:r>
+            <w:r>
+              <w:rPr>
+                <w:rFonts w:ascii="Amasis MT Pro Light" w:hAnsi="Amasis MT Pro Light"/>
+                <w:b/>
+                <w:bCs/>
+                <w:sz w:val="20"/>
+                <w:szCs w:val="20"/>
+              </w:rPr>
+              <w:t>/1</w:t>
+            </w:r>
+            <w:r>
+              <w:rPr>
+                <w:rFonts w:ascii="Amasis MT Pro Light" w:hAnsi="Amasis MT Pro Light"/>
+                <w:b/>
+                <w:bCs/>
+                <w:sz w:val="20"/>
+                <w:szCs w:val="20"/>
+              </w:rPr>
+              <w:t>0</w:t>
             </w:r>
           </w:p>
         </w:tc>
@@ -3136,7 +3174,7 @@
                 <w:sz w:val="20"/>
                 <w:szCs w:val="20"/>
               </w:rPr>
-              <w:t>Listas genéricas, del tipo *</w:t>
+              <w:t xml:space="preserve">Pilas y Colas de Nodos </w:t>
             </w:r>
             <w:proofErr w:type="spellStart"/>
             <w:r>
@@ -3147,6 +3185,28 @@
                 <w:sz w:val="20"/>
                 <w:szCs w:val="20"/>
               </w:rPr>
+              <w:t>int</w:t>
+            </w:r>
+            <w:proofErr w:type="spellEnd"/>
+            <w:r>
+              <w:rPr>
+                <w:rFonts w:ascii="Amasis MT Pro Light" w:hAnsi="Amasis MT Pro Light"/>
+                <w:b/>
+                <w:bCs/>
+                <w:sz w:val="20"/>
+                <w:szCs w:val="20"/>
+              </w:rPr>
+              <w:t>. Generalización ¨</w:t>
+            </w:r>
+            <w:proofErr w:type="spellStart"/>
+            <w:r>
+              <w:rPr>
+                <w:rFonts w:ascii="Amasis MT Pro Light" w:hAnsi="Amasis MT Pro Light"/>
+                <w:b/>
+                <w:bCs/>
+                <w:sz w:val="20"/>
+                <w:szCs w:val="20"/>
+              </w:rPr>
               <w:t>void</w:t>
             </w:r>
             <w:proofErr w:type="spellEnd"/>
@@ -3158,29 +3218,7 @@
                 <w:sz w:val="20"/>
                 <w:szCs w:val="20"/>
               </w:rPr>
-              <w:t xml:space="preserve">. Introducción a funciones del tipo </w:t>
-            </w:r>
-            <w:proofErr w:type="spellStart"/>
-            <w:r>
-              <w:rPr>
-                <w:rFonts w:ascii="Amasis MT Pro Light" w:hAnsi="Amasis MT Pro Light"/>
-                <w:b/>
-                <w:bCs/>
-                <w:sz w:val="20"/>
-                <w:szCs w:val="20"/>
-              </w:rPr>
-              <w:t>Callbacks</w:t>
-            </w:r>
-            <w:proofErr w:type="spellEnd"/>
-            <w:r>
-              <w:rPr>
-                <w:rFonts w:ascii="Amasis MT Pro Light" w:hAnsi="Amasis MT Pro Light"/>
-                <w:b/>
-                <w:bCs/>
-                <w:sz w:val="20"/>
-                <w:szCs w:val="20"/>
-              </w:rPr>
-              <w:t xml:space="preserve"> para listas genéricas.</w:t>
+              <w:t>. Otras estructuras de datos circulares o doblemente enlazadas.</w:t>
             </w:r>
           </w:p>
         </w:tc>
@@ -3256,7 +3294,7 @@
                 <w:sz w:val="20"/>
                 <w:szCs w:val="20"/>
               </w:rPr>
-              <w:t>14</w:t>
+              <w:t>15</w:t>
             </w:r>
           </w:p>
         </w:tc>
@@ -3285,27 +3323,7 @@
                 <w:sz w:val="20"/>
                 <w:szCs w:val="20"/>
               </w:rPr>
-              <w:t>30</w:t>
-            </w:r>
-            <w:r>
-              <w:rPr>
-                <w:rFonts w:ascii="Amasis MT Pro Light" w:hAnsi="Amasis MT Pro Light"/>
-                <w:b/>
-                <w:bCs/>
-                <w:sz w:val="20"/>
-                <w:szCs w:val="20"/>
-              </w:rPr>
-              <w:t>/1</w:t>
-            </w:r>
-            <w:r>
-              <w:rPr>
-                <w:rFonts w:ascii="Amasis MT Pro Light" w:hAnsi="Amasis MT Pro Light"/>
-                <w:b/>
-                <w:bCs/>
-                <w:sz w:val="20"/>
-                <w:szCs w:val="20"/>
-              </w:rPr>
-              <w:t>0</w:t>
+              <w:t>06/11</w:t>
             </w:r>
           </w:p>
         </w:tc>
@@ -3334,51 +3352,7 @@
                 <w:sz w:val="20"/>
                 <w:szCs w:val="20"/>
               </w:rPr>
-              <w:t xml:space="preserve">Pilas y Colas de Nodos </w:t>
-            </w:r>
-            <w:proofErr w:type="spellStart"/>
-            <w:r>
-              <w:rPr>
-                <w:rFonts w:ascii="Amasis MT Pro Light" w:hAnsi="Amasis MT Pro Light"/>
-                <w:b/>
-                <w:bCs/>
-                <w:sz w:val="20"/>
-                <w:szCs w:val="20"/>
-              </w:rPr>
-              <w:t>int</w:t>
-            </w:r>
-            <w:proofErr w:type="spellEnd"/>
-            <w:r>
-              <w:rPr>
-                <w:rFonts w:ascii="Amasis MT Pro Light" w:hAnsi="Amasis MT Pro Light"/>
-                <w:b/>
-                <w:bCs/>
-                <w:sz w:val="20"/>
-                <w:szCs w:val="20"/>
-              </w:rPr>
-              <w:t>. Generalización ¨</w:t>
-            </w:r>
-            <w:proofErr w:type="spellStart"/>
-            <w:r>
-              <w:rPr>
-                <w:rFonts w:ascii="Amasis MT Pro Light" w:hAnsi="Amasis MT Pro Light"/>
-                <w:b/>
-                <w:bCs/>
-                <w:sz w:val="20"/>
-                <w:szCs w:val="20"/>
-              </w:rPr>
-              <w:t>void</w:t>
-            </w:r>
-            <w:proofErr w:type="spellEnd"/>
-            <w:r>
-              <w:rPr>
-                <w:rFonts w:ascii="Amasis MT Pro Light" w:hAnsi="Amasis MT Pro Light"/>
-                <w:b/>
-                <w:bCs/>
-                <w:sz w:val="20"/>
-                <w:szCs w:val="20"/>
-              </w:rPr>
-              <w:t>. Otras estructuras de datos circulares o doblemente enlazadas.</w:t>
+              <w:t>Clase de consultas – pre parcial</w:t>
             </w:r>
           </w:p>
         </w:tc>
@@ -3448,13 +3422,13 @@
             </w:pPr>
             <w:r>
               <w:rPr>
-                <w:rFonts w:ascii="Amasis MT Pro Light" w:hAnsi="Amasis MT Pro Light"/>
-                <w:b/>
-                <w:bCs/>
-                <w:sz w:val="20"/>
-                <w:szCs w:val="20"/>
-              </w:rPr>
-              <w:t>15</w:t>
+                <w:rFonts w:ascii="Amasis MT Pro Light" w:eastAsia="Arial" w:hAnsi="Amasis MT Pro Light"/>
+                <w:b/>
+                <w:bCs/>
+                <w:sz w:val="20"/>
+                <w:szCs w:val="20"/>
+              </w:rPr>
+              <w:t>16</w:t>
             </w:r>
           </w:p>
         </w:tc>
@@ -3483,7 +3457,7 @@
                 <w:sz w:val="20"/>
                 <w:szCs w:val="20"/>
               </w:rPr>
-              <w:t>06/11</w:t>
+              <w:t>13/11</w:t>
             </w:r>
           </w:p>
         </w:tc>
@@ -3509,10 +3483,12 @@
                 <w:rFonts w:ascii="Amasis MT Pro Light" w:hAnsi="Amasis MT Pro Light"/>
                 <w:b/>
                 <w:bCs/>
-                <w:sz w:val="20"/>
-                <w:szCs w:val="20"/>
-              </w:rPr>
-              <w:t>Clase de consultas – pre parcial</w:t>
+                <w:i/>
+                <w:iCs/>
+                <w:sz w:val="20"/>
+                <w:szCs w:val="20"/>
+              </w:rPr>
+              <w:t>Parcial de práctica y consultas</w:t>
             </w:r>
           </w:p>
         </w:tc>
@@ -3578,6 +3554,7 @@
                 <w:bCs/>
                 <w:sz w:val="20"/>
                 <w:szCs w:val="20"/>
+                <w:highlight w:val="green"/>
               </w:rPr>
             </w:pPr>
             <w:r>
@@ -3587,6 +3564,7 @@
                 <w:bCs/>
                 <w:sz w:val="20"/>
                 <w:szCs w:val="20"/>
+                <w:highlight w:val="green"/>
               </w:rPr>
               <w:t>16</w:t>
             </w:r>
@@ -3607,17 +3585,19 @@
                 <w:bCs/>
                 <w:sz w:val="20"/>
                 <w:szCs w:val="20"/>
-              </w:rPr>
-            </w:pPr>
-            <w:r>
-              <w:rPr>
-                <w:rFonts w:ascii="Amasis MT Pro Light" w:hAnsi="Amasis MT Pro Light"/>
-                <w:b/>
-                <w:bCs/>
-                <w:sz w:val="20"/>
-                <w:szCs w:val="20"/>
-              </w:rPr>
-              <w:t>13/11</w:t>
+                <w:highlight w:val="green"/>
+              </w:rPr>
+            </w:pPr>
+            <w:r>
+              <w:rPr>
+                <w:rFonts w:ascii="Amasis MT Pro Light" w:hAnsi="Amasis MT Pro Light"/>
+                <w:b/>
+                <w:bCs/>
+                <w:sz w:val="20"/>
+                <w:szCs w:val="20"/>
+                <w:highlight w:val="green"/>
+              </w:rPr>
+              <w:t>15/11</w:t>
             </w:r>
           </w:p>
         </w:tc>
@@ -3638,6 +3618,7 @@
                 <w:iCs/>
                 <w:sz w:val="20"/>
                 <w:szCs w:val="20"/>
+                <w:highlight w:val="green"/>
               </w:rPr>
             </w:pPr>
             <w:r>
@@ -3649,8 +3630,9 @@
                 <w:iCs/>
                 <w:sz w:val="20"/>
                 <w:szCs w:val="20"/>
-              </w:rPr>
-              <w:t>Parcial de práctica y consultas</w:t>
+                <w:highlight w:val="green"/>
+              </w:rPr>
+              <w:t>Parcial de práctica y consultas SABADO – VIRTUAL – SOLO CONSULTAS</w:t>
             </w:r>
           </w:p>
         </w:tc>
@@ -3664,6 +3646,7 @@
               <w:rPr>
                 <w:sz w:val="20"/>
                 <w:szCs w:val="20"/>
+                <w:highlight w:val="green"/>
               </w:rPr>
             </w:pPr>
             <w:r>
@@ -3673,6 +3656,7 @@
                 <w:bCs/>
                 <w:sz w:val="20"/>
                 <w:szCs w:val="20"/>
+                <w:highlight w:val="green"/>
               </w:rPr>
               <w:t>Perez, N.</w:t>
             </w:r>

</xml_diff>